<commit_message>
modified estratti.docx and added some phrases
</commit_message>
<xml_diff>
--- a/Estratti.docx
+++ b/Estratti.docx
@@ -571,14 +571,344 @@
       </w:r>
       <w:proofErr w:type="spellEnd"/>
       <w:r>
-        <w:t xml:space="preserve"> - </w:t>
+        <w:t xml:space="preserve"> - La ragazza del treno</w:t>
+      </w:r>
+    </w:p>
+    <w:p>
+      <w:pPr>
+        <w:jc w:val="right"/>
+      </w:pPr>
+    </w:p>
+    <w:p>
+      <w:pPr>
+        <w:jc w:val="right"/>
+      </w:pPr>
+    </w:p>
+    <w:p>
+      <w:pPr>
+        <w:jc w:val="right"/>
+      </w:pPr>
+    </w:p>
+    <w:p>
+      <w:r>
+        <w:t xml:space="preserve">O Muse, o alto ingegno, or m’aiutate; </w:t>
+      </w:r>
+    </w:p>
+    <w:p>
+      <w:r>
+        <w:t xml:space="preserve">o mente che scrivesti ciò ch’io vidi, </w:t>
+      </w:r>
+    </w:p>
+    <w:p>
+      <w:r>
+        <w:t>qui si parrà la tua nobilitate.</w:t>
+      </w:r>
+    </w:p>
+    <w:p>
+      <w:pPr>
+        <w:jc w:val="right"/>
+      </w:pPr>
+      <w:r>
+        <w:t>Inferno 2, 7-9</w:t>
+      </w:r>
+    </w:p>
+    <w:p>
+      <w:r>
+        <w:t xml:space="preserve">Commento di Natalino </w:t>
+      </w:r>
+      <w:proofErr w:type="spellStart"/>
+      <w:r>
+        <w:t>Sapegno</w:t>
+      </w:r>
+      <w:proofErr w:type="spellEnd"/>
+      <w:r>
+        <w:t xml:space="preserve">: E neppure v’è orgoglio in quel verso famoso: qui si parrà la tua nobilitate {v.9}, che vuol dire in sostanza: qui avranno campo di mostrarsi, se ci sono davvero, tutte quelle doti di intelligenza, di sapienza artistica, di verità, che il poeta non </w:t>
+      </w:r>
+      <w:proofErr w:type="spellStart"/>
+      <w:r>
+        <w:t>piú</w:t>
+      </w:r>
+      <w:proofErr w:type="spellEnd"/>
+      <w:r>
+        <w:t xml:space="preserve"> esordiente ritiene di possedere.</w:t>
+      </w:r>
+    </w:p>
+    <w:p/>
+    <w:p/>
+    <w:p>
+      <w:pPr>
+        <w:shd w:val="clear" w:color="auto" w:fill="FAF9F6"/>
+        <w:spacing w:line="450" w:lineRule="atLeast"/>
+        <w:jc w:val="both"/>
+        <w:rPr>
+          <w:rFonts w:ascii="Garamond" w:eastAsia="Times New Roman" w:hAnsi="Garamond" w:cs="Helvetica"/>
+          <w:color w:val="3E3F3E"/>
+          <w:sz w:val="33"/>
+          <w:szCs w:val="33"/>
+          <w:lang w:eastAsia="it-IT"/>
+        </w:rPr>
+      </w:pPr>
+      <w:r>
+        <w:rPr>
+          <w:rFonts w:ascii="Garamond" w:eastAsia="Times New Roman" w:hAnsi="Garamond" w:cs="Helvetica"/>
+          <w:b/>
+          <w:bCs/>
+          <w:i/>
+          <w:iCs/>
+          <w:color w:val="3E3F3E"/>
+          <w:sz w:val="33"/>
+          <w:szCs w:val="33"/>
+          <w:lang w:eastAsia="it-IT"/>
+        </w:rPr>
+        <w:t xml:space="preserve">cui </w:t>
+      </w:r>
+      <w:proofErr w:type="spellStart"/>
+      <w:proofErr w:type="gramStart"/>
+      <w:r>
+        <w:rPr>
+          <w:rFonts w:ascii="Garamond" w:eastAsia="Times New Roman" w:hAnsi="Garamond" w:cs="Helvetica"/>
+          <w:b/>
+          <w:bCs/>
+          <w:i/>
+          <w:iCs/>
+          <w:color w:val="3E3F3E"/>
+          <w:sz w:val="33"/>
+          <w:szCs w:val="33"/>
+          <w:lang w:eastAsia="it-IT"/>
+        </w:rPr>
+        <w:t>prodest</w:t>
+      </w:r>
+      <w:proofErr w:type="spellEnd"/>
+      <w:r>
+        <w:rPr>
+          <w:rFonts w:ascii="Garamond" w:eastAsia="Times New Roman" w:hAnsi="Garamond" w:cs="Helvetica"/>
+          <w:b/>
+          <w:bCs/>
+          <w:i/>
+          <w:iCs/>
+          <w:color w:val="3E3F3E"/>
+          <w:sz w:val="33"/>
+          <w:szCs w:val="33"/>
+          <w:lang w:eastAsia="it-IT"/>
+        </w:rPr>
+        <w:t>?</w:t>
+      </w:r>
+      <w:r>
+        <w:rPr>
+          <w:rFonts w:ascii="Garamond" w:eastAsia="Times New Roman" w:hAnsi="Garamond" w:cs="Helvetica"/>
+          <w:color w:val="3E3F3E"/>
+          <w:sz w:val="33"/>
+          <w:szCs w:val="33"/>
+          <w:lang w:eastAsia="it-IT"/>
+        </w:rPr>
+        <w:t>.</w:t>
+      </w:r>
+      <w:proofErr w:type="gramEnd"/>
+      <w:r>
+        <w:rPr>
+          <w:rFonts w:ascii="Garamond" w:eastAsia="Times New Roman" w:hAnsi="Garamond" w:cs="Helvetica"/>
+          <w:color w:val="3E3F3E"/>
+          <w:sz w:val="33"/>
+          <w:szCs w:val="33"/>
+          <w:lang w:eastAsia="it-IT"/>
+        </w:rPr>
+        <w:t xml:space="preserve"> – Frase latina («a chi giova?»), tratta dal passo della </w:t>
+      </w:r>
+      <w:r>
+        <w:rPr>
+          <w:rFonts w:ascii="Garamond" w:eastAsia="Times New Roman" w:hAnsi="Garamond" w:cs="Helvetica"/>
+          <w:i/>
+          <w:iCs/>
+          <w:color w:val="3E3F3E"/>
+          <w:sz w:val="33"/>
+          <w:szCs w:val="33"/>
+          <w:lang w:eastAsia="it-IT"/>
+        </w:rPr>
+        <w:t>Medea</w:t>
+      </w:r>
+      <w:r>
+        <w:rPr>
+          <w:rFonts w:ascii="Garamond" w:eastAsia="Times New Roman" w:hAnsi="Garamond" w:cs="Helvetica"/>
+          <w:color w:val="3E3F3E"/>
+          <w:sz w:val="33"/>
+          <w:szCs w:val="33"/>
+          <w:lang w:eastAsia="it-IT"/>
+        </w:rPr>
+        <w:t xml:space="preserve"> di Seneca, a. III, </w:t>
+      </w:r>
+      <w:proofErr w:type="spellStart"/>
+      <w:r>
+        <w:rPr>
+          <w:rFonts w:ascii="Garamond" w:eastAsia="Times New Roman" w:hAnsi="Garamond" w:cs="Helvetica"/>
+          <w:color w:val="3E3F3E"/>
+          <w:sz w:val="33"/>
+          <w:szCs w:val="33"/>
+          <w:lang w:eastAsia="it-IT"/>
+        </w:rPr>
+        <w:t>vv</w:t>
+      </w:r>
+      <w:proofErr w:type="spellEnd"/>
+      <w:r>
+        <w:rPr>
+          <w:rFonts w:ascii="Garamond" w:eastAsia="Times New Roman" w:hAnsi="Garamond" w:cs="Helvetica"/>
+          <w:color w:val="3E3F3E"/>
+          <w:sz w:val="33"/>
+          <w:szCs w:val="33"/>
+          <w:lang w:eastAsia="it-IT"/>
+        </w:rPr>
+        <w:t>. 500-501, </w:t>
+      </w:r>
+      <w:r>
+        <w:rPr>
+          <w:rFonts w:ascii="Garamond" w:eastAsia="Times New Roman" w:hAnsi="Garamond" w:cs="Helvetica"/>
+          <w:i/>
+          <w:iCs/>
+          <w:color w:val="3E3F3E"/>
+          <w:sz w:val="33"/>
+          <w:szCs w:val="33"/>
+          <w:lang w:eastAsia="it-IT"/>
+        </w:rPr>
+        <w:t xml:space="preserve">cui </w:t>
+      </w:r>
+      <w:proofErr w:type="spellStart"/>
+      <w:r>
+        <w:rPr>
+          <w:rFonts w:ascii="Garamond" w:eastAsia="Times New Roman" w:hAnsi="Garamond" w:cs="Helvetica"/>
+          <w:i/>
+          <w:iCs/>
+          <w:color w:val="3E3F3E"/>
+          <w:sz w:val="33"/>
+          <w:szCs w:val="33"/>
+          <w:lang w:eastAsia="it-IT"/>
+        </w:rPr>
+        <w:t>prodest</w:t>
+      </w:r>
+      <w:proofErr w:type="spellEnd"/>
+      <w:r>
+        <w:rPr>
+          <w:rFonts w:ascii="Garamond" w:eastAsia="Times New Roman" w:hAnsi="Garamond" w:cs="Helvetica"/>
+          <w:i/>
+          <w:iCs/>
+          <w:color w:val="3E3F3E"/>
+          <w:sz w:val="33"/>
+          <w:szCs w:val="33"/>
+          <w:lang w:eastAsia="it-IT"/>
+        </w:rPr>
+        <w:t xml:space="preserve"> </w:t>
+      </w:r>
+      <w:proofErr w:type="spellStart"/>
+      <w:r>
+        <w:rPr>
+          <w:rFonts w:ascii="Garamond" w:eastAsia="Times New Roman" w:hAnsi="Garamond" w:cs="Helvetica"/>
+          <w:i/>
+          <w:iCs/>
+          <w:color w:val="3E3F3E"/>
+          <w:sz w:val="33"/>
+          <w:szCs w:val="33"/>
+          <w:lang w:eastAsia="it-IT"/>
+        </w:rPr>
+        <w:t>scelus</w:t>
+      </w:r>
+      <w:proofErr w:type="spellEnd"/>
+      <w:r>
+        <w:rPr>
+          <w:rFonts w:ascii="Garamond" w:eastAsia="Times New Roman" w:hAnsi="Garamond" w:cs="Helvetica"/>
+          <w:color w:val="3E3F3E"/>
+          <w:sz w:val="33"/>
+          <w:szCs w:val="33"/>
+          <w:lang w:eastAsia="it-IT"/>
+        </w:rPr>
+        <w:t>, </w:t>
+      </w:r>
+      <w:proofErr w:type="spellStart"/>
+      <w:r>
+        <w:rPr>
+          <w:rFonts w:ascii="Garamond" w:eastAsia="Times New Roman" w:hAnsi="Garamond" w:cs="Helvetica"/>
+          <w:i/>
+          <w:iCs/>
+          <w:color w:val="3E3F3E"/>
+          <w:sz w:val="33"/>
+          <w:szCs w:val="33"/>
+          <w:lang w:eastAsia="it-IT"/>
+        </w:rPr>
+        <w:t>is</w:t>
+      </w:r>
+      <w:proofErr w:type="spellEnd"/>
+      <w:r>
+        <w:rPr>
+          <w:rFonts w:ascii="Garamond" w:eastAsia="Times New Roman" w:hAnsi="Garamond" w:cs="Helvetica"/>
+          <w:i/>
+          <w:iCs/>
+          <w:color w:val="3E3F3E"/>
+          <w:sz w:val="33"/>
+          <w:szCs w:val="33"/>
+          <w:lang w:eastAsia="it-IT"/>
+        </w:rPr>
+        <w:t xml:space="preserve"> </w:t>
+      </w:r>
+      <w:proofErr w:type="spellStart"/>
+      <w:r>
+        <w:rPr>
+          <w:rFonts w:ascii="Garamond" w:eastAsia="Times New Roman" w:hAnsi="Garamond" w:cs="Helvetica"/>
+          <w:i/>
+          <w:iCs/>
+          <w:color w:val="3E3F3E"/>
+          <w:sz w:val="33"/>
+          <w:szCs w:val="33"/>
+          <w:lang w:eastAsia="it-IT"/>
+        </w:rPr>
+        <w:t>fecit</w:t>
+      </w:r>
+      <w:proofErr w:type="spellEnd"/>
+      <w:r>
+        <w:rPr>
+          <w:rFonts w:ascii="Garamond" w:eastAsia="Times New Roman" w:hAnsi="Garamond" w:cs="Helvetica"/>
+          <w:color w:val="3E3F3E"/>
+          <w:sz w:val="33"/>
+          <w:szCs w:val="33"/>
+          <w:lang w:eastAsia="it-IT"/>
+        </w:rPr>
+        <w:t xml:space="preserve"> «il delitto l’ha commesso colui al quale esso giova»; è appunto in questo senso che la domanda viene </w:t>
+      </w:r>
+      <w:r>
+        <w:rPr>
+          <w:rFonts w:ascii="Garamond" w:eastAsia="Times New Roman" w:hAnsi="Garamond" w:cs="Helvetica"/>
+          <w:color w:val="3E3F3E"/>
+          <w:sz w:val="33"/>
+          <w:szCs w:val="33"/>
+          <w:lang w:eastAsia="it-IT"/>
+        </w:rPr>
+        <w:lastRenderedPageBreak/>
+        <w:t>posta, nella sua formulazione abbreviata, quando si cerca di scoprire chi sia l’autore o il promotore di un fatto (non necessariamente delittuoso), nel presupposto che può esserlo soltanto chi se ne ripromette un vantaggio per sé.</w:t>
+      </w:r>
+    </w:p>
+    <w:p>
+      <w:pPr>
+        <w:shd w:val="clear" w:color="auto" w:fill="FAF9F6"/>
+        <w:spacing w:line="450" w:lineRule="atLeast"/>
+        <w:jc w:val="right"/>
+        <w:rPr>
+          <w:rFonts w:ascii="Garamond" w:eastAsia="Times New Roman" w:hAnsi="Garamond" w:cs="Helvetica"/>
+          <w:color w:val="3E3F3E"/>
+          <w:sz w:val="33"/>
+          <w:szCs w:val="33"/>
+          <w:lang w:eastAsia="it-IT"/>
+        </w:rPr>
+      </w:pPr>
+      <w:r>
+        <w:rPr>
+          <w:rFonts w:ascii="Garamond" w:eastAsia="Times New Roman" w:hAnsi="Garamond" w:cs="Helvetica"/>
+          <w:color w:val="3E3F3E"/>
+          <w:sz w:val="33"/>
+          <w:szCs w:val="33"/>
+          <w:lang w:eastAsia="it-IT"/>
+        </w:rPr>
+        <w:t>Treccani</w:t>
       </w:r>
       <w:bookmarkStart w:id="0" w:name="_GoBack"/>
       <w:bookmarkEnd w:id="0"/>
-      <w:r>
-        <w:t>La ragazza del treno</w:t>
-      </w:r>
-    </w:p>
+    </w:p>
+    <w:p/>
     <w:p>
       <w:pPr>
         <w:rPr>
@@ -601,6 +931,163 @@
     </w:sectPr>
   </w:body>
 </w:document>
+</file>
+
+<file path=word/numbering.xml><?xml version="1.0" encoding="utf-8"?>
+<w:numbering xmlns:wpc="http://schemas.microsoft.com/office/word/2010/wordprocessingCanvas" xmlns:cx="http://schemas.microsoft.com/office/drawing/2014/chartex" xmlns:mc="http://schemas.openxmlformats.org/markup-compatibility/2006" xmlns:o="urn:schemas-microsoft-com:office:office" xmlns:r="http://schemas.openxmlformats.org/officeDocument/2006/relationships" xmlns:m="http://schemas.openxmlformats.org/officeDocument/2006/math" xmlns:v="urn:schemas-microsoft-com:vml" xmlns:wp14="http://schemas.microsoft.com/office/word/2010/wordprocessingDrawing" xmlns:wp="http://schemas.openxmlformats.org/drawingml/2006/wordprocessingDrawing" xmlns:w10="urn:schemas-microsoft-com:office:word" xmlns:w="http://schemas.openxmlformats.org/wordprocessingml/2006/main" xmlns:w14="http://schemas.microsoft.com/office/word/2010/wordml" xmlns:w15="http://schemas.microsoft.com/office/word/2012/wordml" xmlns:w16se="http://schemas.microsoft.com/office/word/2015/wordml/symex" xmlns:wpg="http://schemas.microsoft.com/office/word/2010/wordprocessingGroup" xmlns:wpi="http://schemas.microsoft.com/office/word/2010/wordprocessingInk" xmlns:wne="http://schemas.microsoft.com/office/word/2006/wordml" xmlns:wps="http://schemas.microsoft.com/office/word/2010/wordprocessingShape" mc:Ignorable="w14 w15 w16se wp14">
+  <w:abstractNum w:abstractNumId="0" w15:restartNumberingAfterBreak="0">
+    <w:nsid w:val="5C2117E2"/>
+    <w:multiLevelType w:val="multilevel"/>
+    <w:tmpl w:val="DFAEB854"/>
+    <w:lvl w:ilvl="0">
+      <w:start w:val="1"/>
+      <w:numFmt w:val="bullet"/>
+      <w:lvlText w:val=""/>
+      <w:lvlJc w:val="left"/>
+      <w:pPr>
+        <w:tabs>
+          <w:tab w:val="num" w:pos="720"/>
+        </w:tabs>
+        <w:ind w:left="720" w:hanging="360"/>
+      </w:pPr>
+      <w:rPr>
+        <w:rFonts w:ascii="Symbol" w:hAnsi="Symbol" w:hint="default"/>
+        <w:sz w:val="20"/>
+      </w:rPr>
+    </w:lvl>
+    <w:lvl w:ilvl="1" w:tentative="1">
+      <w:start w:val="1"/>
+      <w:numFmt w:val="bullet"/>
+      <w:lvlText w:val="o"/>
+      <w:lvlJc w:val="left"/>
+      <w:pPr>
+        <w:tabs>
+          <w:tab w:val="num" w:pos="1440"/>
+        </w:tabs>
+        <w:ind w:left="1440" w:hanging="360"/>
+      </w:pPr>
+      <w:rPr>
+        <w:rFonts w:ascii="Courier New" w:hAnsi="Courier New" w:hint="default"/>
+        <w:sz w:val="20"/>
+      </w:rPr>
+    </w:lvl>
+    <w:lvl w:ilvl="2" w:tentative="1">
+      <w:start w:val="1"/>
+      <w:numFmt w:val="bullet"/>
+      <w:lvlText w:val=""/>
+      <w:lvlJc w:val="left"/>
+      <w:pPr>
+        <w:tabs>
+          <w:tab w:val="num" w:pos="2160"/>
+        </w:tabs>
+        <w:ind w:left="2160" w:hanging="360"/>
+      </w:pPr>
+      <w:rPr>
+        <w:rFonts w:ascii="Wingdings" w:hAnsi="Wingdings" w:hint="default"/>
+        <w:sz w:val="20"/>
+      </w:rPr>
+    </w:lvl>
+    <w:lvl w:ilvl="3" w:tentative="1">
+      <w:start w:val="1"/>
+      <w:numFmt w:val="bullet"/>
+      <w:lvlText w:val=""/>
+      <w:lvlJc w:val="left"/>
+      <w:pPr>
+        <w:tabs>
+          <w:tab w:val="num" w:pos="2880"/>
+        </w:tabs>
+        <w:ind w:left="2880" w:hanging="360"/>
+      </w:pPr>
+      <w:rPr>
+        <w:rFonts w:ascii="Wingdings" w:hAnsi="Wingdings" w:hint="default"/>
+        <w:sz w:val="20"/>
+      </w:rPr>
+    </w:lvl>
+    <w:lvl w:ilvl="4" w:tentative="1">
+      <w:start w:val="1"/>
+      <w:numFmt w:val="bullet"/>
+      <w:lvlText w:val=""/>
+      <w:lvlJc w:val="left"/>
+      <w:pPr>
+        <w:tabs>
+          <w:tab w:val="num" w:pos="3600"/>
+        </w:tabs>
+        <w:ind w:left="3600" w:hanging="360"/>
+      </w:pPr>
+      <w:rPr>
+        <w:rFonts w:ascii="Wingdings" w:hAnsi="Wingdings" w:hint="default"/>
+        <w:sz w:val="20"/>
+      </w:rPr>
+    </w:lvl>
+    <w:lvl w:ilvl="5" w:tentative="1">
+      <w:start w:val="1"/>
+      <w:numFmt w:val="bullet"/>
+      <w:lvlText w:val=""/>
+      <w:lvlJc w:val="left"/>
+      <w:pPr>
+        <w:tabs>
+          <w:tab w:val="num" w:pos="4320"/>
+        </w:tabs>
+        <w:ind w:left="4320" w:hanging="360"/>
+      </w:pPr>
+      <w:rPr>
+        <w:rFonts w:ascii="Wingdings" w:hAnsi="Wingdings" w:hint="default"/>
+        <w:sz w:val="20"/>
+      </w:rPr>
+    </w:lvl>
+    <w:lvl w:ilvl="6" w:tentative="1">
+      <w:start w:val="1"/>
+      <w:numFmt w:val="bullet"/>
+      <w:lvlText w:val=""/>
+      <w:lvlJc w:val="left"/>
+      <w:pPr>
+        <w:tabs>
+          <w:tab w:val="num" w:pos="5040"/>
+        </w:tabs>
+        <w:ind w:left="5040" w:hanging="360"/>
+      </w:pPr>
+      <w:rPr>
+        <w:rFonts w:ascii="Wingdings" w:hAnsi="Wingdings" w:hint="default"/>
+        <w:sz w:val="20"/>
+      </w:rPr>
+    </w:lvl>
+    <w:lvl w:ilvl="7" w:tentative="1">
+      <w:start w:val="1"/>
+      <w:numFmt w:val="bullet"/>
+      <w:lvlText w:val=""/>
+      <w:lvlJc w:val="left"/>
+      <w:pPr>
+        <w:tabs>
+          <w:tab w:val="num" w:pos="5760"/>
+        </w:tabs>
+        <w:ind w:left="5760" w:hanging="360"/>
+      </w:pPr>
+      <w:rPr>
+        <w:rFonts w:ascii="Wingdings" w:hAnsi="Wingdings" w:hint="default"/>
+        <w:sz w:val="20"/>
+      </w:rPr>
+    </w:lvl>
+    <w:lvl w:ilvl="8" w:tentative="1">
+      <w:start w:val="1"/>
+      <w:numFmt w:val="bullet"/>
+      <w:lvlText w:val=""/>
+      <w:lvlJc w:val="left"/>
+      <w:pPr>
+        <w:tabs>
+          <w:tab w:val="num" w:pos="6480"/>
+        </w:tabs>
+        <w:ind w:left="6480" w:hanging="360"/>
+      </w:pPr>
+      <w:rPr>
+        <w:rFonts w:ascii="Wingdings" w:hAnsi="Wingdings" w:hint="default"/>
+        <w:sz w:val="20"/>
+      </w:rPr>
+    </w:lvl>
+  </w:abstractNum>
+  <w:num w:numId="1">
+    <w:abstractNumId w:val="0"/>
+  </w:num>
+</w:numbering>
 </file>
 
 <file path=word/styles.xml><?xml version="1.0" encoding="utf-8"?>
@@ -997,6 +1484,27 @@
     <w:name w:val="Normal"/>
     <w:qFormat/>
   </w:style>
+  <w:style w:type="paragraph" w:styleId="Titolo1">
+    <w:name w:val="heading 1"/>
+    <w:basedOn w:val="Normale"/>
+    <w:link w:val="Titolo1Carattere"/>
+    <w:uiPriority w:val="9"/>
+    <w:qFormat/>
+    <w:rsid w:val="0007373B"/>
+    <w:pPr>
+      <w:spacing w:before="100" w:beforeAutospacing="1" w:after="100" w:afterAutospacing="1" w:line="240" w:lineRule="auto"/>
+      <w:outlineLvl w:val="0"/>
+    </w:pPr>
+    <w:rPr>
+      <w:rFonts w:ascii="Times New Roman" w:eastAsia="Times New Roman" w:hAnsi="Times New Roman" w:cs="Times New Roman"/>
+      <w:b/>
+      <w:bCs/>
+      <w:kern w:val="36"/>
+      <w:sz w:val="48"/>
+      <w:szCs w:val="48"/>
+      <w:lang w:eastAsia="it-IT"/>
+    </w:rPr>
+  </w:style>
   <w:style w:type="character" w:default="1" w:styleId="Carpredefinitoparagrafo">
     <w:name w:val="Default Paragraph Font"/>
     <w:uiPriority w:val="1"/>
@@ -1033,6 +1541,51 @@
     <w:rPr>
       <w:i/>
       <w:iCs/>
+    </w:rPr>
+  </w:style>
+  <w:style w:type="character" w:customStyle="1" w:styleId="Titolo1Carattere">
+    <w:name w:val="Titolo 1 Carattere"/>
+    <w:basedOn w:val="Carpredefinitoparagrafo"/>
+    <w:link w:val="Titolo1"/>
+    <w:uiPriority w:val="9"/>
+    <w:rsid w:val="0007373B"/>
+    <w:rPr>
+      <w:rFonts w:ascii="Times New Roman" w:eastAsia="Times New Roman" w:hAnsi="Times New Roman" w:cs="Times New Roman"/>
+      <w:b/>
+      <w:bCs/>
+      <w:kern w:val="36"/>
+      <w:sz w:val="48"/>
+      <w:szCs w:val="48"/>
+      <w:lang w:eastAsia="it-IT"/>
+    </w:rPr>
+  </w:style>
+  <w:style w:type="character" w:styleId="Collegamentoipertestuale">
+    <w:name w:val="Hyperlink"/>
+    <w:basedOn w:val="Carpredefinitoparagrafo"/>
+    <w:uiPriority w:val="99"/>
+    <w:semiHidden/>
+    <w:unhideWhenUsed/>
+    <w:rsid w:val="0007373B"/>
+    <w:rPr>
+      <w:color w:val="0000FF"/>
+      <w:u w:val="single"/>
+    </w:rPr>
+  </w:style>
+  <w:style w:type="paragraph" w:styleId="NormaleWeb">
+    <w:name w:val="Normal (Web)"/>
+    <w:basedOn w:val="Normale"/>
+    <w:uiPriority w:val="99"/>
+    <w:semiHidden/>
+    <w:unhideWhenUsed/>
+    <w:rsid w:val="0007373B"/>
+    <w:pPr>
+      <w:spacing w:before="100" w:beforeAutospacing="1" w:after="100" w:afterAutospacing="1" w:line="240" w:lineRule="auto"/>
+    </w:pPr>
+    <w:rPr>
+      <w:rFonts w:ascii="Times New Roman" w:eastAsia="Times New Roman" w:hAnsi="Times New Roman" w:cs="Times New Roman"/>
+      <w:sz w:val="24"/>
+      <w:szCs w:val="24"/>
+      <w:lang w:eastAsia="it-IT"/>
     </w:rPr>
   </w:style>
 </w:styles>

</xml_diff>